<commit_message>
Ajout des maquettes + UC consulter statistiques
</commit_message>
<xml_diff>
--- a/Descriptions des Use Cases/USE CASE consulter article.docx
+++ b/Descriptions des Use Cases/USE CASE consulter article.docx
@@ -1434,7 +1434,7 @@
                 <w:sz w:val="20"/>
                 <w:szCs w:val="20"/>
               </w:rPr>
-              <w:t>Quantité livrée</w:t>
+              <w:t>Stock</w:t>
             </w:r>
           </w:p>
         </w:tc>
@@ -1554,30 +1554,78 @@
     <w:p>
       <w:pPr>
         <w:rPr>
-          <w:color w:val="1155CC"/>
           <w:sz w:val="24"/>
           <w:szCs w:val="24"/>
-          <w:u w:val="single"/>
-        </w:rPr>
-      </w:pPr>
-    </w:p>
-    <w:p>
-      <w:pPr>
-        <w:rPr>
-          <w:color w:val="1155CC"/>
-          <w:sz w:val="24"/>
-          <w:szCs w:val="24"/>
-          <w:u w:val="single"/>
-        </w:rPr>
-      </w:pPr>
-    </w:p>
-    <w:p>
-      <w:pPr>
-        <w:rPr>
-          <w:sz w:val="24"/>
-          <w:szCs w:val="24"/>
-        </w:rPr>
-      </w:pPr>
+        </w:rPr>
+      </w:pPr>
+      <w:r>
+        <w:rPr>
+          <w:noProof/>
+        </w:rPr>
+        <w:drawing>
+          <wp:anchor distT="0" distB="0" distL="114300" distR="114300" simplePos="0" relativeHeight="251658240" behindDoc="0" locked="0" layoutInCell="1" allowOverlap="1" wp14:anchorId="319BC21F" wp14:editId="64BF1FF5">
+            <wp:simplePos x="0" y="0"/>
+            <wp:positionH relativeFrom="column">
+              <wp:posOffset>673100</wp:posOffset>
+            </wp:positionH>
+            <wp:positionV relativeFrom="paragraph">
+              <wp:posOffset>182880</wp:posOffset>
+            </wp:positionV>
+            <wp:extent cx="4138930" cy="5524500"/>
+            <wp:effectExtent l="0" t="6985" r="6985" b="6985"/>
+            <wp:wrapThrough wrapText="bothSides">
+              <wp:wrapPolygon edited="0">
+                <wp:start x="21636" y="27"/>
+                <wp:lineTo x="63" y="27"/>
+                <wp:lineTo x="63" y="21553"/>
+                <wp:lineTo x="21636" y="21553"/>
+                <wp:lineTo x="21636" y="27"/>
+              </wp:wrapPolygon>
+            </wp:wrapThrough>
+            <wp:docPr id="1" name="Image 1" descr="Une image contenant assis, moniteur&#10;&#10;Description générée automatiquement"/>
+            <wp:cNvGraphicFramePr>
+              <a:graphicFrameLocks xmlns:a="http://schemas.openxmlformats.org/drawingml/2006/main" noChangeAspect="1"/>
+            </wp:cNvGraphicFramePr>
+            <a:graphic xmlns:a="http://schemas.openxmlformats.org/drawingml/2006/main">
+              <a:graphicData uri="http://schemas.openxmlformats.org/drawingml/2006/picture">
+                <pic:pic xmlns:pic="http://schemas.openxmlformats.org/drawingml/2006/picture">
+                  <pic:nvPicPr>
+                    <pic:cNvPr id="1" name="ArticleConsulter.jpg"/>
+                    <pic:cNvPicPr/>
+                  </pic:nvPicPr>
+                  <pic:blipFill>
+                    <a:blip r:embed="rId7">
+                      <a:extLst>
+                        <a:ext uri="{28A0092B-C50C-407E-A947-70E740481C1C}">
+                          <a14:useLocalDpi xmlns:a14="http://schemas.microsoft.com/office/drawing/2010/main" val="0"/>
+                        </a:ext>
+                      </a:extLst>
+                    </a:blip>
+                    <a:stretch>
+                      <a:fillRect/>
+                    </a:stretch>
+                  </pic:blipFill>
+                  <pic:spPr>
+                    <a:xfrm rot="16200000">
+                      <a:off x="0" y="0"/>
+                      <a:ext cx="4138930" cy="5524500"/>
+                    </a:xfrm>
+                    <a:prstGeom prst="rect">
+                      <a:avLst/>
+                    </a:prstGeom>
+                  </pic:spPr>
+                </pic:pic>
+              </a:graphicData>
+            </a:graphic>
+            <wp14:sizeRelH relativeFrom="margin">
+              <wp14:pctWidth>0</wp14:pctWidth>
+            </wp14:sizeRelH>
+            <wp14:sizeRelV relativeFrom="margin">
+              <wp14:pctHeight>0</wp14:pctHeight>
+            </wp14:sizeRelV>
+          </wp:anchor>
+        </w:drawing>
+      </w:r>
     </w:p>
     <w:p/>
     <w:p>
@@ -1600,7 +1648,7 @@
     <w:p/>
     <w:p/>
     <w:sectPr>
-      <w:footerReference w:type="default" r:id="rId7"/>
+      <w:footerReference w:type="default" r:id="rId8"/>
       <w:pgSz w:w="11909" w:h="16834"/>
       <w:pgMar w:top="1440" w:right="1440" w:bottom="1440" w:left="1440" w:header="720" w:footer="720" w:gutter="0"/>
       <w:pgNumType w:start="1"/>

</xml_diff>